<commit_message>
add criteria for A, B, C for learning targets
</commit_message>
<xml_diff>
--- a/course-materials/grade-criteria.docx
+++ b/course-materials/grade-criteria.docx
@@ -189,6 +189,50 @@
           <w:p>
             <w:pPr>
               <w:rPr>
+                <w:b/>
+                <w:bCs/>
+                <w:sz w:val="22"/>
+                <w:szCs w:val="22"/>
+              </w:rPr>
+            </w:pPr>
+            <w:r>
+              <w:rPr>
+                <w:sz w:val="22"/>
+                <w:szCs w:val="22"/>
+              </w:rPr>
+              <w:t xml:space="preserve">Meets the criteria for a B </w:t>
+            </w:r>
+            <w:proofErr w:type="gramStart"/>
+            <w:r>
+              <w:rPr>
+                <w:sz w:val="22"/>
+                <w:szCs w:val="22"/>
+              </w:rPr>
+              <w:t>and also</w:t>
+            </w:r>
+            <w:proofErr w:type="gramEnd"/>
+            <w:r>
+              <w:rPr>
+                <w:sz w:val="22"/>
+                <w:szCs w:val="22"/>
+              </w:rPr>
+              <w:t xml:space="preserve"> demonstrates proficiency with PE-1 through PE-4, R-3, </w:t>
+            </w:r>
+            <w:r>
+              <w:rPr>
+                <w:b/>
+                <w:bCs/>
+                <w:sz w:val="22"/>
+                <w:szCs w:val="22"/>
+              </w:rPr>
+              <w:t>and…</w:t>
+            </w:r>
+          </w:p>
+          <w:p>
+            <w:pPr>
+              <w:rPr>
+                <w:b/>
+                <w:bCs/>
                 <w:sz w:val="22"/>
                 <w:szCs w:val="22"/>
               </w:rPr>
@@ -231,12 +275,192 @@
           <w:tcPr>
             <w:tcW w:w="3269" w:type="dxa"/>
           </w:tcPr>
+          <w:p>
+            <w:pPr>
+              <w:rPr>
+                <w:b/>
+                <w:bCs/>
+                <w:sz w:val="22"/>
+                <w:szCs w:val="22"/>
+              </w:rPr>
+            </w:pPr>
+            <w:r>
+              <w:rPr>
+                <w:sz w:val="22"/>
+                <w:szCs w:val="22"/>
+              </w:rPr>
+              <w:t xml:space="preserve">Meets the criteria for a C </w:t>
+            </w:r>
+            <w:proofErr w:type="gramStart"/>
+            <w:r>
+              <w:rPr>
+                <w:sz w:val="22"/>
+                <w:szCs w:val="22"/>
+              </w:rPr>
+              <w:t>and also</w:t>
+            </w:r>
+            <w:proofErr w:type="gramEnd"/>
+            <w:r>
+              <w:rPr>
+                <w:sz w:val="22"/>
+                <w:szCs w:val="22"/>
+              </w:rPr>
+              <w:t xml:space="preserve"> d</w:t>
+            </w:r>
+            <w:r>
+              <w:rPr>
+                <w:sz w:val="22"/>
+                <w:szCs w:val="22"/>
+              </w:rPr>
+              <w:t>emonstrates proficiency</w:t>
+            </w:r>
+            <w:r>
+              <w:rPr>
+                <w:sz w:val="22"/>
+                <w:szCs w:val="22"/>
+              </w:rPr>
+              <w:t xml:space="preserve"> with objectives WD-5 through WD-</w:t>
+            </w:r>
+            <w:r>
+              <w:rPr>
+                <w:sz w:val="22"/>
+                <w:szCs w:val="22"/>
+              </w:rPr>
+              <w:t>7, DVS</w:t>
+            </w:r>
+            <w:r>
+              <w:rPr>
+                <w:sz w:val="22"/>
+                <w:szCs w:val="22"/>
+              </w:rPr>
+              <w:t>-</w:t>
+            </w:r>
+            <w:r>
+              <w:rPr>
+                <w:sz w:val="22"/>
+                <w:szCs w:val="22"/>
+              </w:rPr>
+              <w:t xml:space="preserve">2, </w:t>
+            </w:r>
+            <w:r>
+              <w:rPr>
+                <w:sz w:val="22"/>
+                <w:szCs w:val="22"/>
+              </w:rPr>
+              <w:t>DVS-</w:t>
+            </w:r>
+            <w:r>
+              <w:rPr>
+                <w:sz w:val="22"/>
+                <w:szCs w:val="22"/>
+              </w:rPr>
+              <w:t xml:space="preserve">4, </w:t>
+            </w:r>
+            <w:r>
+              <w:rPr>
+                <w:sz w:val="22"/>
+                <w:szCs w:val="22"/>
+              </w:rPr>
+              <w:t>DVS-</w:t>
+            </w:r>
+            <w:r>
+              <w:rPr>
+                <w:sz w:val="22"/>
+                <w:szCs w:val="22"/>
+              </w:rPr>
+              <w:t xml:space="preserve">6, </w:t>
+            </w:r>
+            <w:r>
+              <w:rPr>
+                <w:b/>
+                <w:bCs/>
+                <w:sz w:val="22"/>
+                <w:szCs w:val="22"/>
+              </w:rPr>
+              <w:t>and…</w:t>
+            </w:r>
+          </w:p>
           <w:p/>
         </w:tc>
         <w:tc>
           <w:tcPr>
             <w:tcW w:w="3269" w:type="dxa"/>
           </w:tcPr>
+          <w:p>
+            <w:pPr>
+              <w:rPr>
+                <w:b/>
+                <w:bCs/>
+                <w:sz w:val="22"/>
+                <w:szCs w:val="22"/>
+              </w:rPr>
+            </w:pPr>
+            <w:r>
+              <w:rPr>
+                <w:sz w:val="22"/>
+                <w:szCs w:val="22"/>
+              </w:rPr>
+              <w:t xml:space="preserve">Demonstrates proficiency with </w:t>
+            </w:r>
+            <w:r>
+              <w:rPr>
+                <w:sz w:val="22"/>
+                <w:szCs w:val="22"/>
+              </w:rPr>
+              <w:t>objectives WD</w:t>
+            </w:r>
+            <w:r>
+              <w:rPr>
+                <w:sz w:val="22"/>
+                <w:szCs w:val="22"/>
+              </w:rPr>
+              <w:t>-1</w:t>
+            </w:r>
+            <w:r>
+              <w:rPr>
+                <w:sz w:val="22"/>
+                <w:szCs w:val="22"/>
+              </w:rPr>
+              <w:t xml:space="preserve"> t</w:t>
+            </w:r>
+            <w:r>
+              <w:rPr>
+                <w:sz w:val="22"/>
+                <w:szCs w:val="22"/>
+              </w:rPr>
+              <w:t>hrough WD-</w:t>
+            </w:r>
+            <w:r>
+              <w:rPr>
+                <w:sz w:val="22"/>
+                <w:szCs w:val="22"/>
+              </w:rPr>
+              <w:t>4, R</w:t>
+            </w:r>
+            <w:r>
+              <w:rPr>
+                <w:sz w:val="22"/>
+                <w:szCs w:val="22"/>
+              </w:rPr>
+              <w:t>-1, R-2, DVS-1, DVS-4, DVS-5,</w:t>
+            </w:r>
+            <w:r>
+              <w:rPr>
+                <w:sz w:val="22"/>
+                <w:szCs w:val="22"/>
+              </w:rPr>
+              <w:t xml:space="preserve"> </w:t>
+            </w:r>
+            <w:r>
+              <w:rPr>
+                <w:b/>
+                <w:bCs/>
+                <w:sz w:val="22"/>
+                <w:szCs w:val="22"/>
+              </w:rPr>
+              <w:t>and…</w:t>
+            </w:r>
+          </w:p>
           <w:p/>
         </w:tc>
       </w:tr>

</xml_diff>